<commit_message>
Fix Air Tank Price
</commit_message>
<xml_diff>
--- a/Compressor/Existing Compressor VFD/template.docx
+++ b/Compressor/Existing Compressor VFD/template.docx
@@ -3459,13 +3459,7 @@
         <w:t>PC</w:t>
       </w:r>
       <w:r>
-        <w:t xml:space="preserve">}% (from </w:t>
-      </w:r>
-      <w:r>
-        <w:t>figure</w:t>
-      </w:r>
-      <w:r>
-        <w:t>)</w:t>
+        <w:t>}% (from figure)</w:t>
       </w:r>
     </w:p>
     <w:p>
@@ -3686,13 +3680,7 @@
         <w:t xml:space="preserve">× </w:t>
       </w:r>
       <w:r>
-        <w:t>${</w:t>
-      </w:r>
-      <w:r>
-        <w:t>FPC</w:t>
-      </w:r>
-      <w:r>
-        <w:t xml:space="preserve">}% </w:t>
+        <w:t xml:space="preserve">${FPC}% </w:t>
       </w:r>
       <w:r>
         <w:t xml:space="preserve">/ </w:t>
@@ -4519,13 +4507,13 @@
         <w:t xml:space="preserve">and </w:t>
       </w:r>
       <w:r>
-        <w:t>a new air tank will be $</w:t>
-      </w:r>
-      <w:r>
-        <w:t>5</w:t>
-      </w:r>
-      <w:r>
-        <w:t xml:space="preserve">,000, </w:t>
+        <w:t xml:space="preserve">a new air tank will be </w:t>
+      </w:r>
+      <w:r>
+        <w:t>${ATP}</w:t>
+      </w:r>
+      <w:r>
+        <w:t xml:space="preserve">, </w:t>
       </w:r>
       <w:r>
         <w:t>&lt;</w:t>
@@ -7130,28 +7118,28 @@
 </file>
 
 <file path=customXml/item1.xml><?xml version="1.0" encoding="utf-8"?>
+<b:Sources xmlns:b="http://schemas.openxmlformats.org/officeDocument/2006/bibliography" xmlns="http://schemas.openxmlformats.org/officeDocument/2006/bibliography" SelectedStyle="\APASixthEditionOfficeOnline.xsl" StyleName="APA" Version="6"/>
+</file>
+
+<file path=customXml/item2.xml><?xml version="1.0" encoding="utf-8"?>
 <go:gDocsCustomXmlDataStorage xmlns:go="http://customooxmlschemas.google.com/" xmlns:r="http://schemas.openxmlformats.org/officeDocument/2006/relationships">
   <go:docsCustomData xmlns:go="http://customooxmlschemas.google.com/" roundtripDataSignature="AMtx7mjs4xsXYB8aAtsTP6rd15v9CGKTHg==">AMUW2mVefQbqG5v00xRnSxSpmJ6Fv4CRn0NfKDzOcr/QnUVb9r1gtAEuKkwW6nhCh3HMAUyldAbzySKNEEC6WGRVvvwkHMCkX9YPIcDpEAC0vfXVYVaURJdUEiRHiTHrKZK4IPPMWPnVsmGKUPqydgtDAhWXC8ycpQ==</go:docsCustomData>
 </go:gDocsCustomXmlDataStorage>
 </file>
 
-<file path=customXml/item2.xml><?xml version="1.0" encoding="utf-8"?>
-<b:Sources xmlns:b="http://schemas.openxmlformats.org/officeDocument/2006/bibliography" xmlns="http://schemas.openxmlformats.org/officeDocument/2006/bibliography" SelectedStyle="\APASixthEditionOfficeOnline.xsl" StyleName="APA" Version="6"/>
+<file path=customXml/itemProps1.xml><?xml version="1.0" encoding="utf-8"?>
+<ds:datastoreItem xmlns:ds="http://schemas.openxmlformats.org/officeDocument/2006/customXml" ds:itemID="{1FF85201-6E0C-41C0-95E3-42B3F9C5594F}">
+  <ds:schemaRefs>
+    <ds:schemaRef ds:uri="http://schemas.openxmlformats.org/officeDocument/2006/bibliography"/>
+  </ds:schemaRefs>
+</ds:datastoreItem>
 </file>
 
-<file path=customXml/itemProps1.xml><?xml version="1.0" encoding="utf-8"?>
+<file path=customXml/itemProps2.xml><?xml version="1.0" encoding="utf-8"?>
 <ds:datastoreItem xmlns:ds="http://schemas.openxmlformats.org/officeDocument/2006/customXml" ds:itemID="{11111111-1234-1234-1234-123412341234}">
   <ds:schemaRefs>
     <ds:schemaRef ds:uri="http://customooxmlschemas.google.com/"/>
     <ds:schemaRef ds:uri="http://schemas.openxmlformats.org/officeDocument/2006/relationships"/>
   </ds:schemaRefs>
 </ds:datastoreItem>
-</file>
-
-<file path=customXml/itemProps2.xml><?xml version="1.0" encoding="utf-8"?>
-<ds:datastoreItem xmlns:ds="http://schemas.openxmlformats.org/officeDocument/2006/customXml" ds:itemID="{1FF85201-6E0C-41C0-95E3-42B3F9C5594F}">
-  <ds:schemaRefs>
-    <ds:schemaRef ds:uri="http://schemas.openxmlformats.org/officeDocument/2006/bibliography"/>
-  </ds:schemaRefs>
-</ds:datastoreItem>
 </file>
</xml_diff>

<commit_message>
optional rebate for compressor VFD
</commit_message>
<xml_diff>
--- a/Compressor/Existing Compressor VFD/template.docx
+++ b/Compressor/Existing Compressor VFD/template.docx
@@ -503,7 +503,19 @@
               <w:rPr>
                 <w:bCs/>
               </w:rPr>
-              <w:t>${PB}</w:t>
+              <w:t>${</w:t>
+            </w:r>
+            <w:r>
+              <w:rPr>
+                <w:bCs/>
+              </w:rPr>
+              <w:t>M</w:t>
+            </w:r>
+            <w:r>
+              <w:rPr>
+                <w:bCs/>
+              </w:rPr>
+              <w:t>PB}</w:t>
             </w:r>
           </w:p>
         </w:tc>
@@ -936,6 +948,7 @@
                   </m:ctrlPr>
                 </m:fPr>
                 <m:num>
+                  <w:proofErr w:type="spellStart"/>
                   <m:r>
                     <m:rPr>
                       <m:nor/>
@@ -945,6 +958,7 @@
                     </w:rPr>
                     <m:t>Spee</m:t>
                   </m:r>
+                  <w:proofErr w:type="spellEnd"/>
                   <m:sSub>
                     <m:sSubPr>
                       <m:ctrlPr>
@@ -979,6 +993,7 @@
                   </m:sSub>
                 </m:num>
                 <m:den>
+                  <w:proofErr w:type="spellStart"/>
                   <m:r>
                     <m:rPr>
                       <m:nor/>
@@ -988,6 +1003,7 @@
                     </w:rPr>
                     <m:t>Spee</m:t>
                   </m:r>
+                  <w:proofErr w:type="spellEnd"/>
                   <m:sSub>
                     <m:sSubPr>
                       <m:ctrlPr>
@@ -3421,7 +3437,7 @@
         <w:t>= Horsepower of the motor</w:t>
       </w:r>
       <w:r>
-        <w:t>;</w:t>
+        <w:t>:</w:t>
       </w:r>
       <w:r>
         <w:t xml:space="preserve"> </w:t>
@@ -3452,7 +3468,13 @@
       </w:r>
       <w:r>
         <w:tab/>
-        <w:t>= Conversion constant; 0.746 kW/HP</w:t>
+        <w:t>= Conversion constant</w:t>
+      </w:r>
+      <w:r>
+        <w:t>:</w:t>
+      </w:r>
+      <w:r>
+        <w:t xml:space="preserve"> 0.746 kW/HP</w:t>
       </w:r>
     </w:p>
     <w:p>
@@ -3616,7 +3638,13 @@
         <w:t xml:space="preserve">the </w:t>
       </w:r>
       <w:r>
-        <w:t xml:space="preserve">existing motor; </w:t>
+        <w:t>existing motor</w:t>
+      </w:r>
+      <w:r>
+        <w:t>:</w:t>
+      </w:r>
+      <w:r>
+        <w:t xml:space="preserve"> </w:t>
       </w:r>
       <w:r>
         <w:t>${ETAE}</w:t>
@@ -3665,7 +3693,13 @@
         <w:t xml:space="preserve">the </w:t>
       </w:r>
       <w:r>
-        <w:t xml:space="preserve">motor with VFD; </w:t>
+        <w:t>motor with VFD</w:t>
+      </w:r>
+      <w:r>
+        <w:t>:</w:t>
+      </w:r>
+      <w:r>
+        <w:t xml:space="preserve"> </w:t>
       </w:r>
       <w:r>
         <w:t>${ETAP}</w:t>
@@ -3964,7 +3998,10 @@
       </w:r>
       <w:r>
         <w:tab/>
-        <w:t>= Annual operating hours when compressor is in use;</w:t>
+        <w:t>= Annual operating hours when compressor is in use</w:t>
+      </w:r>
+      <w:r>
+        <w:t>:</w:t>
       </w:r>
       <w:r>
         <w:t xml:space="preserve"> </w:t>
@@ -4188,7 +4225,13 @@
       </w:r>
       <w:r>
         <w:tab/>
-        <w:t>= Coincidence factor – probability that the equipment contributes to the facility peak demand per month; 100% per month</w:t>
+        <w:t>= Coincidence factor – probability that the equipment contributes to the facility peak demand per month</w:t>
+      </w:r>
+      <w:r>
+        <w:t>:</w:t>
+      </w:r>
+      <w:r>
+        <w:t xml:space="preserve"> 100% per month</w:t>
       </w:r>
     </w:p>
     <w:p>
@@ -4210,7 +4253,13 @@
       </w:r>
       <w:r>
         <w:tab/>
-        <w:t xml:space="preserve">= Conversion constant; 12 </w:t>
+        <w:t>= Conversion constant</w:t>
+      </w:r>
+      <w:r>
+        <w:t>:</w:t>
+      </w:r>
+      <w:r>
+        <w:t xml:space="preserve"> 12 </w:t>
       </w:r>
       <w:proofErr w:type="spellStart"/>
       <w:r>
@@ -4525,8 +4574,12 @@
     </w:p>
     <w:p>
       <w:pPr>
+        <w:suppressAutoHyphens/>
         <w:spacing w:line="360" w:lineRule="auto"/>
         <w:jc w:val="both"/>
+        <w:rPr>
+          <w:spacing w:val="-3"/>
+        </w:rPr>
       </w:pPr>
       <w:r>
         <w:tab/>
@@ -4589,61 +4642,78 @@
         <w:t>.</w:t>
       </w:r>
       <w:r>
-        <w:t xml:space="preserve"> Rebates are available for installing VFD’s in a manufacturing facility. The estimated rebate is shown below (see appendix for more details):</w:t>
+        <w:t xml:space="preserve"> </w:t>
+      </w:r>
+      <w:r>
+        <w:rPr>
+          <w:spacing w:val="-3"/>
+        </w:rPr>
+        <w:t>&lt;REBATE&gt;</w:t>
       </w:r>
     </w:p>
     <w:p>
       <w:pPr>
         <w:spacing w:line="360" w:lineRule="auto"/>
-        <w:jc w:val="both"/>
-      </w:pPr>
-      <w:r>
-        <w:tab/>
-      </w:r>
-      <w:r>
-        <w:t>RB</w:t>
-      </w:r>
-      <w:r>
-        <w:tab/>
-        <w:t xml:space="preserve">= </w:t>
-      </w:r>
-      <w:r>
-        <w:t>${RR}</w:t>
-      </w:r>
-      <w:r>
-        <w:t>/kWh</w:t>
-      </w:r>
-      <w:r>
-        <w:sym w:font="Symbol" w:char="F0D7"/>
-      </w:r>
-      <w:proofErr w:type="spellStart"/>
-      <w:r>
-        <w:t>yr</w:t>
-      </w:r>
-      <w:proofErr w:type="spellEnd"/>
-      <w:r>
-        <w:t xml:space="preserve"> × ES</w:t>
+        <w:rPr>
+          <w:spacing w:val="-3"/>
+        </w:rPr>
+      </w:pPr>
+      <w:r>
+        <w:rPr>
+          <w:spacing w:val="-3"/>
+        </w:rPr>
+        <w:tab/>
+      </w:r>
+      <w:r>
+        <w:rPr>
+          <w:spacing w:val="-3"/>
+        </w:rPr>
+        <w:t>Rebates are available for switching to VFD in a manufacturing environment (see appendix). The estimated rebate is:</w:t>
       </w:r>
     </w:p>
     <w:p>
       <w:pPr>
         <w:spacing w:line="360" w:lineRule="auto"/>
-        <w:jc w:val="both"/>
-      </w:pPr>
-      <w:r>
-        <w:tab/>
-      </w:r>
-      <w:r>
-        <w:tab/>
-      </w:r>
-      <w:r>
+        <w:rPr>
+          <w:spacing w:val="-3"/>
+        </w:rPr>
+      </w:pPr>
+      <w:r>
+        <w:rPr>
+          <w:spacing w:val="-3"/>
+        </w:rPr>
+        <w:tab/>
+      </w:r>
+      <w:r>
+        <w:rPr>
+          <w:spacing w:val="-3"/>
+        </w:rPr>
+        <w:t>RB</w:t>
+      </w:r>
+      <w:r>
+        <w:rPr>
+          <w:spacing w:val="-3"/>
+        </w:rPr>
+        <w:tab/>
         <w:t xml:space="preserve">= </w:t>
       </w:r>
       <w:r>
-        <w:t>${RR}</w:t>
-      </w:r>
-      <w:r>
-        <w:t>/kWh</w:t>
+        <w:rPr>
+          <w:spacing w:val="-3"/>
+        </w:rPr>
+        <w:t>${ERR}</w:t>
+      </w:r>
+      <w:r>
+        <w:rPr>
+          <w:spacing w:val="-3"/>
+        </w:rPr>
+        <w:t>/</w:t>
+      </w:r>
+      <w:r>
+        <w:rPr>
+          <w:spacing w:val="-3"/>
+        </w:rPr>
+        <w:t>kWh</w:t>
       </w:r>
       <w:r>
         <w:sym w:font="Symbol" w:char="F0D7"/>
@@ -4654,16 +4724,113 @@
       </w:r>
       <w:proofErr w:type="spellEnd"/>
       <w:r>
-        <w:t xml:space="preserve"> × </w:t>
-      </w:r>
-      <w:r>
-        <w:t>${ES}</w:t>
-      </w:r>
-      <w:r>
-        <w:t xml:space="preserve"> kWh/</w:t>
+        <w:rPr>
+          <w:spacing w:val="-3"/>
+        </w:rPr>
+        <w:t xml:space="preserve"> </w:t>
+      </w:r>
+      <w:r>
+        <w:rPr>
+          <w:spacing w:val="-3"/>
+        </w:rPr>
+        <w:sym w:font="Symbol" w:char="F0B4"/>
+      </w:r>
+      <w:r>
+        <w:rPr>
+          <w:spacing w:val="-3"/>
+        </w:rPr>
+        <w:t xml:space="preserve"> ES</w:t>
+      </w:r>
+    </w:p>
+    <w:p>
+      <w:pPr>
+        <w:spacing w:line="360" w:lineRule="auto"/>
+        <w:rPr>
+          <w:spacing w:val="-3"/>
+        </w:rPr>
+      </w:pPr>
+      <w:r>
+        <w:rPr>
+          <w:spacing w:val="-3"/>
+        </w:rPr>
+        <w:tab/>
+      </w:r>
+      <w:r>
+        <w:rPr>
+          <w:spacing w:val="-3"/>
+        </w:rPr>
+        <w:tab/>
+      </w:r>
+      <w:r>
+        <w:rPr>
+          <w:spacing w:val="-3"/>
+        </w:rPr>
+        <w:t xml:space="preserve">= </w:t>
+      </w:r>
+      <w:r>
+        <w:rPr>
+          <w:spacing w:val="-3"/>
+        </w:rPr>
+        <w:t>${ERR}</w:t>
+      </w:r>
+      <w:r>
+        <w:rPr>
+          <w:spacing w:val="-3"/>
+        </w:rPr>
+        <w:t>/</w:t>
+      </w:r>
+      <w:r>
+        <w:rPr>
+          <w:spacing w:val="-3"/>
+        </w:rPr>
+        <w:t xml:space="preserve"> </w:t>
+      </w:r>
+      <w:r>
+        <w:rPr>
+          <w:spacing w:val="-3"/>
+        </w:rPr>
+        <w:t>kWh</w:t>
+      </w:r>
+      <w:r>
+        <w:sym w:font="Symbol" w:char="F0D7"/>
       </w:r>
       <w:proofErr w:type="spellStart"/>
       <w:r>
+        <w:t>yr</w:t>
+      </w:r>
+      <w:proofErr w:type="spellEnd"/>
+      <w:r>
+        <w:rPr>
+          <w:spacing w:val="-3"/>
+        </w:rPr>
+        <w:t xml:space="preserve"> </w:t>
+      </w:r>
+      <w:r>
+        <w:rPr>
+          <w:spacing w:val="-3"/>
+        </w:rPr>
+        <w:sym w:font="Symbol" w:char="F0B4"/>
+      </w:r>
+      <w:r>
+        <w:rPr>
+          <w:spacing w:val="-3"/>
+        </w:rPr>
+        <w:t xml:space="preserve"> </w:t>
+      </w:r>
+      <w:r>
+        <w:t xml:space="preserve">${ES} </w:t>
+      </w:r>
+      <w:r>
+        <w:rPr>
+          <w:spacing w:val="-3"/>
+        </w:rPr>
+        <w:t>kWh/</w:t>
+      </w:r>
+      <w:proofErr w:type="spellStart"/>
+      <w:r>
+        <w:rPr>
+          <w:spacing w:val="-3"/>
+        </w:rPr>
         <w:t>yr</w:t>
       </w:r>
       <w:proofErr w:type="spellEnd"/>
@@ -4671,20 +4838,34 @@
     <w:p>
       <w:pPr>
         <w:spacing w:line="360" w:lineRule="auto"/>
-        <w:jc w:val="both"/>
-      </w:pPr>
-      <w:r>
+        <w:rPr>
+          <w:spacing w:val="-3"/>
+        </w:rPr>
+      </w:pPr>
+      <w:r>
+        <w:rPr>
+          <w:spacing w:val="-3"/>
+        </w:rPr>
         <w:lastRenderedPageBreak/>
         <w:tab/>
       </w:r>
       <w:r>
-        <w:tab/>
-      </w:r>
-      <w:r>
-        <w:t xml:space="preserve">= </w:t>
-      </w:r>
-      <w:r>
-        <w:t>${RB}</w:t>
+        <w:rPr>
+          <w:spacing w:val="-3"/>
+        </w:rPr>
+        <w:tab/>
+      </w:r>
+      <w:r>
+        <w:rPr>
+          <w:spacing w:val="-3"/>
+        </w:rPr>
+        <w:t>=</w:t>
+      </w:r>
+      <w:r>
+        <w:rPr>
+          <w:spacing w:val="-3"/>
+        </w:rPr>
+        <w:t xml:space="preserve"> ${RB}</w:t>
       </w:r>
     </w:p>
     <w:p>
@@ -4700,24 +4881,7 @@
           <w:bCs/>
         </w:rPr>
         <w:tab/>
-      </w:r>
-      <w:r>
-        <w:rPr>
-          <w:bCs/>
-        </w:rPr>
-        <w:t>The incentives are capped at 50% of the project cost and makes the modified rebate savings MR</w:t>
-      </w:r>
-      <w:r>
-        <w:rPr>
-          <w:bCs/>
-        </w:rPr>
-        <w:t>B</w:t>
-      </w:r>
-      <w:r>
-        <w:rPr>
-          <w:bCs/>
-        </w:rPr>
-        <w:t xml:space="preserve"> equals to </w:t>
+        <w:t xml:space="preserve">The incentives are capped at 50% of the project cost and makes the modified rebate savings MRB equals to </w:t>
       </w:r>
       <w:r>
         <w:t>${MRB}</w:t>
@@ -4768,104 +4932,67 @@
     <w:p>
       <w:pPr>
         <w:spacing w:line="360" w:lineRule="auto"/>
-        <w:jc w:val="both"/>
-        <w:rPr>
-          <w:bCs/>
-        </w:rPr>
-      </w:pPr>
-      <w:r>
-        <w:rPr>
-          <w:bCs/>
-        </w:rPr>
-        <w:tab/>
-      </w:r>
-      <w:r>
-        <w:rPr>
-          <w:bCs/>
-        </w:rPr>
+        <w:rPr>
+          <w:spacing w:val="-3"/>
+        </w:rPr>
+      </w:pPr>
+      <w:r>
+        <w:rPr>
+          <w:spacing w:val="-3"/>
+        </w:rPr>
+        <w:tab/>
         <w:t>MIC</w:t>
       </w:r>
       <w:r>
         <w:rPr>
-          <w:bCs/>
-        </w:rPr>
-        <w:tab/>
-        <w:t>= IC – MR</w:t>
-      </w:r>
-      <w:r>
-        <w:rPr>
-          <w:bCs/>
-        </w:rPr>
-        <w:t>B</w:t>
+          <w:spacing w:val="-3"/>
+        </w:rPr>
+        <w:tab/>
+        <w:t>= IC – MRB (Note: Rebate can’t exceed 50% of project cost)</w:t>
       </w:r>
     </w:p>
     <w:p>
       <w:pPr>
         <w:spacing w:line="360" w:lineRule="auto"/>
-        <w:jc w:val="both"/>
-        <w:rPr>
-          <w:bCs/>
-        </w:rPr>
-      </w:pPr>
-      <w:r>
-        <w:rPr>
-          <w:bCs/>
-        </w:rPr>
-        <w:tab/>
-      </w:r>
-      <w:r>
-        <w:rPr>
-          <w:bCs/>
-        </w:rPr>
-        <w:tab/>
-      </w:r>
-      <w:r>
-        <w:rPr>
-          <w:bCs/>
-        </w:rPr>
-        <w:t xml:space="preserve">= </w:t>
-      </w:r>
-      <w:r>
-        <w:t>${IC}</w:t>
-      </w:r>
-      <w:r>
-        <w:t xml:space="preserve"> </w:t>
-      </w:r>
-      <w:r>
-        <w:rPr>
-          <w:bCs/>
-        </w:rPr>
-        <w:t xml:space="preserve">- </w:t>
-      </w:r>
-      <w:r>
-        <w:t>${MRB}</w:t>
+        <w:rPr>
+          <w:rFonts w:ascii="Microsoft YaHei" w:eastAsia="Microsoft YaHei" w:hAnsi="Microsoft YaHei" w:cs="Microsoft YaHei"/>
+          <w:spacing w:val="-3"/>
+          <w:lang w:eastAsia="zh-CN"/>
+        </w:rPr>
+      </w:pPr>
+      <w:r>
+        <w:rPr>
+          <w:spacing w:val="-3"/>
+        </w:rPr>
+        <w:tab/>
+      </w:r>
+      <w:r>
+        <w:rPr>
+          <w:spacing w:val="-3"/>
+        </w:rPr>
+        <w:tab/>
+        <w:t>= ${IC} - ${MRB}</w:t>
       </w:r>
     </w:p>
     <w:p>
       <w:pPr>
         <w:spacing w:line="360" w:lineRule="auto"/>
-        <w:jc w:val="both"/>
-      </w:pPr>
-      <w:r>
-        <w:rPr>
-          <w:bCs/>
-        </w:rPr>
-        <w:tab/>
-      </w:r>
-      <w:r>
-        <w:rPr>
-          <w:bCs/>
-        </w:rPr>
-        <w:tab/>
-      </w:r>
-      <w:r>
-        <w:rPr>
-          <w:bCs/>
-        </w:rPr>
-        <w:t xml:space="preserve">= </w:t>
-      </w:r>
-      <w:r>
-        <w:t>${MIC}</w:t>
+        <w:rPr>
+          <w:spacing w:val="-3"/>
+        </w:rPr>
+      </w:pPr>
+      <w:r>
+        <w:rPr>
+          <w:spacing w:val="-3"/>
+        </w:rPr>
+        <w:tab/>
+      </w:r>
+      <w:r>
+        <w:rPr>
+          <w:spacing w:val="-3"/>
+        </w:rPr>
+        <w:tab/>
+        <w:t>= ${MIC}</w:t>
       </w:r>
     </w:p>
     <w:p>
@@ -4886,24 +5013,23 @@
           <w:color w:val="000000"/>
         </w:rPr>
         <w:tab/>
-      </w:r>
-      <w:r>
-        <w:rPr>
-          <w:rFonts w:eastAsia="Times New Roman"/>
-          <w:color w:val="000000"/>
-        </w:rPr>
         <w:t xml:space="preserve">Therefore, the total implementation cost is: </w:t>
       </w:r>
       <w:r>
-        <w:t>${MIC}</w:t>
-      </w:r>
-      <w:r>
-        <w:t>.</w:t>
+        <w:t>${MIC</w:t>
+      </w:r>
+      <w:proofErr w:type="gramStart"/>
+      <w:r>
+        <w:t>}.&lt;</w:t>
+      </w:r>
+      <w:proofErr w:type="gramEnd"/>
+      <w:r>
+        <w:t>/REBATE&gt;</w:t>
       </w:r>
     </w:p>
     <w:p>
       <w:pPr>
-        <w:spacing w:before="120" w:line="360" w:lineRule="auto"/>
+        <w:spacing w:line="360" w:lineRule="auto"/>
         <w:jc w:val="both"/>
         <w:rPr>
           <w:b/>
@@ -5028,7 +5154,21 @@
           <w:b/>
           <w:u w:val="single"/>
         </w:rPr>
-        <w:t>${PB}</w:t>
+        <w:t>${</w:t>
+      </w:r>
+      <w:r>
+        <w:rPr>
+          <w:b/>
+          <w:u w:val="single"/>
+        </w:rPr>
+        <w:t>M</w:t>
+      </w:r>
+      <w:r>
+        <w:rPr>
+          <w:b/>
+          <w:u w:val="single"/>
+        </w:rPr>
+        <w:t>PB}</w:t>
       </w:r>
       <w:r>
         <w:rPr>

</xml_diff>